<commit_message>
#5 -- correct fmri_description.docx so that it says 68 instead of 64 parcellation
</commit_message>
<xml_diff>
--- a/schizophrenics_data_and_data_description/fmri_description.docx
+++ b/schizophrenics_data_and_data_description/fmri_description.docx
@@ -1,23 +1,23 @@
 
 <file path=word/document.xml><?xml version="1.0" encoding="utf-8"?>
-<w:document xmlns:wpc="http://schemas.microsoft.com/office/word/2010/wordprocessingCanvas" xmlns:cx="http://schemas.microsoft.com/office/drawing/2014/chartex" xmlns:cx1="http://schemas.microsoft.com/office/drawing/2015/9/8/chartex" xmlns:cx2="http://schemas.microsoft.com/office/drawing/2015/10/21/chartex" xmlns:cx3="http://schemas.microsoft.com/office/drawing/2016/5/9/chartex" xmlns:cx4="http://schemas.microsoft.com/office/drawing/2016/5/10/chartex" xmlns:cx5="http://schemas.microsoft.com/office/drawing/2016/5/11/chartex" xmlns:cx6="http://schemas.microsoft.com/office/drawing/2016/5/12/chartex" xmlns:cx7="http://schemas.microsoft.com/office/drawing/2016/5/13/chartex" xmlns:cx8="http://schemas.microsoft.com/office/drawing/2016/5/14/chartex" xmlns:mc="http://schemas.openxmlformats.org/markup-compatibility/2006" xmlns:aink="http://schemas.microsoft.com/office/drawing/2016/ink" xmlns:am3d="http://schemas.microsoft.com/office/drawing/2017/model3d" xmlns:o="urn:schemas-microsoft-com:office:office" xmlns:r="http://schemas.openxmlformats.org/officeDocument/2006/relationships" xmlns:m="http://schemas.openxmlformats.org/officeDocument/2006/math" xmlns:v="urn:schemas-microsoft-com:vml" xmlns:wp14="http://schemas.microsoft.com/office/word/2010/wordprocessingDrawing" xmlns:wp="http://schemas.openxmlformats.org/drawingml/2006/wordprocessingDrawing" xmlns:w10="urn:schemas-microsoft-com:office:word" xmlns:w="http://schemas.openxmlformats.org/wordprocessingml/2006/main" xmlns:w14="http://schemas.microsoft.com/office/word/2010/wordml" xmlns:w15="http://schemas.microsoft.com/office/word/2012/wordml" xmlns:w16cid="http://schemas.microsoft.com/office/word/2016/wordml/cid" xmlns:w16se="http://schemas.microsoft.com/office/word/2015/wordml/symex" xmlns:wpg="http://schemas.microsoft.com/office/word/2010/wordprocessingGroup" xmlns:wpi="http://schemas.microsoft.com/office/word/2010/wordprocessingInk" xmlns:wne="http://schemas.microsoft.com/office/word/2006/wordml" xmlns:wps="http://schemas.microsoft.com/office/word/2010/wordprocessingShape" mc:Ignorable="w14 w15 w16se w16cid wp14">
+<w:document xmlns:wpc="http://schemas.microsoft.com/office/word/2010/wordprocessingCanvas" xmlns:cx="http://schemas.microsoft.com/office/drawing/2014/chartex" xmlns:cx1="http://schemas.microsoft.com/office/drawing/2015/9/8/chartex" xmlns:cx2="http://schemas.microsoft.com/office/drawing/2015/10/21/chartex" xmlns:cx3="http://schemas.microsoft.com/office/drawing/2016/5/9/chartex" xmlns:cx4="http://schemas.microsoft.com/office/drawing/2016/5/10/chartex" xmlns:cx5="http://schemas.microsoft.com/office/drawing/2016/5/11/chartex" xmlns:cx6="http://schemas.microsoft.com/office/drawing/2016/5/12/chartex" xmlns:cx7="http://schemas.microsoft.com/office/drawing/2016/5/13/chartex" xmlns:cx8="http://schemas.microsoft.com/office/drawing/2016/5/14/chartex" xmlns:mc="http://schemas.openxmlformats.org/markup-compatibility/2006" xmlns:aink="http://schemas.microsoft.com/office/drawing/2016/ink" xmlns:am3d="http://schemas.microsoft.com/office/drawing/2017/model3d" xmlns:o="urn:schemas-microsoft-com:office:office" xmlns:r="http://schemas.openxmlformats.org/officeDocument/2006/relationships" xmlns:m="http://schemas.openxmlformats.org/officeDocument/2006/math" xmlns:v="urn:schemas-microsoft-com:vml" xmlns:wp14="http://schemas.microsoft.com/office/word/2010/wordprocessingDrawing" xmlns:wp="http://schemas.openxmlformats.org/drawingml/2006/wordprocessingDrawing" xmlns:w10="urn:schemas-microsoft-com:office:word" xmlns:w="http://schemas.openxmlformats.org/wordprocessingml/2006/main" xmlns:w14="http://schemas.microsoft.com/office/word/2010/wordml" xmlns:w15="http://schemas.microsoft.com/office/word/2012/wordml" xmlns:w16cex="http://schemas.microsoft.com/office/word/2018/wordml/cex" xmlns:w16cid="http://schemas.microsoft.com/office/word/2016/wordml/cid" xmlns:w16="http://schemas.microsoft.com/office/word/2018/wordml" xmlns:w16se="http://schemas.microsoft.com/office/word/2015/wordml/symex" xmlns:wpg="http://schemas.microsoft.com/office/word/2010/wordprocessingGroup" xmlns:wpi="http://schemas.microsoft.com/office/word/2010/wordprocessingInk" xmlns:wne="http://schemas.microsoft.com/office/word/2006/wordml" xmlns:wps="http://schemas.microsoft.com/office/word/2010/wordprocessingShape" mc:Ignorable="w14 w15 w16se w16cid w16 w16cex wp14">
   <w:body>
     <w:p>
       <w:pPr>
         <w:rPr>
           <w:rFonts w:ascii="Times New Roman" w:hAnsi="Times New Roman" w:cs="Times New Roman"/>
           <w:b/>
-        </w:rPr>
-      </w:pPr>
-      <w:proofErr w:type="spellStart"/>
+          <w:lang w:val="en-US"/>
+        </w:rPr>
+      </w:pPr>
       <w:r>
         <w:rPr>
           <w:rFonts w:ascii="Times New Roman" w:hAnsi="Times New Roman" w:cs="Times New Roman"/>
           <w:b/>
+          <w:lang w:val="en-US"/>
         </w:rPr>
         <w:t>Participants</w:t>
       </w:r>
-      <w:proofErr w:type="spellEnd"/>
     </w:p>
     <w:p>
       <w:pPr>
@@ -110,23 +110,7 @@
           <w:rFonts w:ascii="Times New Roman" w:hAnsi="Times New Roman" w:cs="Times New Roman"/>
           <w:lang w:val="en-US"/>
         </w:rPr>
-        <w:t xml:space="preserve">Imaging data included a multi-echo MPRAGE T1-weighted structural image and an echo-planar imaging (EPI) resting-state scan with a time to repeat (TR) of 2 seconds, time to echo (TE) of 29 </w:t>
-      </w:r>
-      <w:proofErr w:type="spellStart"/>
-      <w:r>
-        <w:rPr>
-          <w:rFonts w:ascii="Times New Roman" w:hAnsi="Times New Roman" w:cs="Times New Roman"/>
-          <w:lang w:val="en-US"/>
-        </w:rPr>
-        <w:t>ms</w:t>
-      </w:r>
-      <w:proofErr w:type="spellEnd"/>
-      <w:r>
-        <w:rPr>
-          <w:rFonts w:ascii="Times New Roman" w:hAnsi="Times New Roman" w:cs="Times New Roman"/>
-          <w:lang w:val="en-US"/>
-        </w:rPr>
-        <w:t xml:space="preserve">, 3*3*4 mm voxel size, and 150 acquired whole brain volumes. </w:t>
+        <w:t xml:space="preserve">Imaging data included a multi-echo MPRAGE T1-weighted structural image and an echo-planar imaging (EPI) resting-state scan with a time to repeat (TR) of 2 seconds, time to echo (TE) of 29 ms, 3*3*4 mm voxel size, and 150 acquired whole brain volumes. </w:t>
       </w:r>
     </w:p>
     <w:p>
@@ -259,54 +243,22 @@
           <w:rFonts w:ascii="Times New Roman" w:hAnsi="Times New Roman" w:cs="Times New Roman"/>
           <w:lang w:val="en-US"/>
         </w:rPr>
-        <w:t xml:space="preserve">were regressed from the time series and a high pass filter of .01 </w:t>
-      </w:r>
-      <w:proofErr w:type="spellStart"/>
-      <w:r>
-        <w:rPr>
-          <w:rFonts w:ascii="Times New Roman" w:hAnsi="Times New Roman" w:cs="Times New Roman"/>
-          <w:lang w:val="en-US"/>
-        </w:rPr>
-        <w:t>hz</w:t>
-      </w:r>
-      <w:proofErr w:type="spellEnd"/>
-      <w:r>
-        <w:rPr>
-          <w:rFonts w:ascii="Times New Roman" w:hAnsi="Times New Roman" w:cs="Times New Roman"/>
-          <w:lang w:val="en-US"/>
-        </w:rPr>
-        <w:t xml:space="preserve"> was applied to remove low frequency noise. In order to match individual resting-state data to artifact templates in ICA-AROMA, data were spatially normalized with non-linear transformations in FSL’s FNIRT. All analyses, however, were performed in the native space. </w:t>
-      </w:r>
-    </w:p>
-    <w:p>
-      <w:pPr>
-        <w:rPr>
-          <w:rFonts w:ascii="Times New Roman" w:hAnsi="Times New Roman" w:cs="Times New Roman"/>
-          <w:lang w:val="en-US"/>
-        </w:rPr>
-      </w:pPr>
-      <w:r>
-        <w:rPr>
-          <w:rFonts w:ascii="Times New Roman" w:hAnsi="Times New Roman" w:cs="Times New Roman"/>
-          <w:lang w:val="en-US"/>
-        </w:rPr>
-        <w:t xml:space="preserve">Structural data were run through </w:t>
-      </w:r>
-      <w:proofErr w:type="spellStart"/>
-      <w:r>
-        <w:rPr>
-          <w:rFonts w:ascii="Times New Roman" w:hAnsi="Times New Roman" w:cs="Times New Roman"/>
-          <w:lang w:val="en-US"/>
-        </w:rPr>
-        <w:t>Freesurfer</w:t>
-      </w:r>
-      <w:proofErr w:type="spellEnd"/>
-      <w:r>
-        <w:rPr>
-          <w:rFonts w:ascii="Times New Roman" w:hAnsi="Times New Roman" w:cs="Times New Roman"/>
-          <w:lang w:val="en-US"/>
-        </w:rPr>
-        <w:t xml:space="preserve"> (</w:t>
+        <w:t xml:space="preserve">were regressed from the time series and a high pass filter of .01 hz was applied to remove low frequency noise. In order to match individual resting-state data to artifact templates in ICA-AROMA, data were spatially normalized with non-linear transformations in FSL’s FNIRT. All analyses, however, were performed in the native space. </w:t>
+      </w:r>
+    </w:p>
+    <w:p>
+      <w:pPr>
+        <w:rPr>
+          <w:rFonts w:ascii="Times New Roman" w:hAnsi="Times New Roman" w:cs="Times New Roman"/>
+          <w:lang w:val="en-US"/>
+        </w:rPr>
+      </w:pPr>
+      <w:r>
+        <w:rPr>
+          <w:rFonts w:ascii="Times New Roman" w:hAnsi="Times New Roman" w:cs="Times New Roman"/>
+          <w:lang w:val="en-US"/>
+        </w:rPr>
+        <w:t>Structural data were run through Freesurfer (</w:t>
       </w:r>
       <w:hyperlink r:id="rId5" w:history="1">
         <w:r>
@@ -323,55 +275,21 @@
           <w:rFonts w:ascii="Times New Roman" w:hAnsi="Times New Roman" w:cs="Times New Roman"/>
           <w:lang w:val="en-US"/>
         </w:rPr>
-        <w:t xml:space="preserve">) and the cortical sheet was segmented into 64 regions of interest according to </w:t>
-      </w:r>
-      <w:proofErr w:type="spellStart"/>
-      <w:r>
-        <w:rPr>
-          <w:rFonts w:ascii="Times New Roman" w:hAnsi="Times New Roman" w:cs="Times New Roman"/>
-          <w:lang w:val="en-US"/>
-        </w:rPr>
-        <w:t>Freesurfer’s</w:t>
-      </w:r>
-      <w:proofErr w:type="spellEnd"/>
-      <w:r>
-        <w:rPr>
-          <w:rFonts w:ascii="Times New Roman" w:hAnsi="Times New Roman" w:cs="Times New Roman"/>
-          <w:lang w:val="en-US"/>
-        </w:rPr>
-        <w:t xml:space="preserve"> </w:t>
-      </w:r>
-      <w:proofErr w:type="spellStart"/>
-      <w:r>
-        <w:rPr>
-          <w:rFonts w:ascii="Times New Roman" w:hAnsi="Times New Roman" w:cs="Times New Roman"/>
-          <w:lang w:val="en-US"/>
-        </w:rPr>
-        <w:t>Desikan</w:t>
-      </w:r>
-      <w:proofErr w:type="spellEnd"/>
-      <w:r>
-        <w:rPr>
-          <w:rFonts w:ascii="Times New Roman" w:hAnsi="Times New Roman" w:cs="Times New Roman"/>
-          <w:lang w:val="en-US"/>
-        </w:rPr>
-        <w:t xml:space="preserve"> </w:t>
-      </w:r>
-      <w:proofErr w:type="spellStart"/>
-      <w:r>
-        <w:rPr>
-          <w:rFonts w:ascii="Times New Roman" w:hAnsi="Times New Roman" w:cs="Times New Roman"/>
-          <w:lang w:val="en-US"/>
-        </w:rPr>
-        <w:t>Killiany</w:t>
-      </w:r>
-      <w:proofErr w:type="spellEnd"/>
-      <w:r>
-        <w:rPr>
-          <w:rFonts w:ascii="Times New Roman" w:hAnsi="Times New Roman" w:cs="Times New Roman"/>
-          <w:lang w:val="en-US"/>
-        </w:rPr>
-        <w:t xml:space="preserve"> atlas </w:t>
+        <w:t>) and the cortical sheet was segmented into 6</w:t>
+      </w:r>
+      <w:r>
+        <w:rPr>
+          <w:rFonts w:ascii="Times New Roman" w:hAnsi="Times New Roman" w:cs="Times New Roman"/>
+          <w:lang w:val="en-US"/>
+        </w:rPr>
+        <w:t>8</w:t>
+      </w:r>
+      <w:r>
+        <w:rPr>
+          <w:rFonts w:ascii="Times New Roman" w:hAnsi="Times New Roman" w:cs="Times New Roman"/>
+          <w:lang w:val="en-US"/>
+        </w:rPr>
+        <w:t xml:space="preserve"> regions of interest according to Freesurfer’s Desikan Killiany atlas </w:t>
       </w:r>
       <w:r>
         <w:rPr>
@@ -482,21 +400,7 @@
           <w:rFonts w:ascii="Times New Roman" w:hAnsi="Times New Roman" w:cs="Times New Roman"/>
           <w:lang w:val="en-US"/>
         </w:rPr>
-        <w:t xml:space="preserve"> participants with an excessive number of flagged time points using FSL’s motion outlier detection (n = 2</w:t>
-      </w:r>
-      <w:r>
-        <w:rPr>
-          <w:rFonts w:ascii="Times New Roman" w:hAnsi="Times New Roman" w:cs="Times New Roman"/>
-          <w:lang w:val="en-US"/>
-        </w:rPr>
-        <w:t>, data driven cutoff using Tukey hinges, corresponding to a</w:t>
-      </w:r>
-      <w:r>
-        <w:rPr>
-          <w:rFonts w:ascii="Times New Roman" w:hAnsi="Times New Roman" w:cs="Times New Roman"/>
-          <w:lang w:val="en-US"/>
-        </w:rPr>
-        <w:t xml:space="preserve"> threshold of  &gt; 13.33% flagged time points)</w:t>
+        <w:t xml:space="preserve"> participants with an excessive number of flagged time points using FSL’s motion outlier detection (n = 2, data driven cutoff using Tukey hinges, corresponding to a threshold of  &gt; 13.33% flagged time points)</w:t>
       </w:r>
       <w:r>
         <w:rPr>
@@ -609,23 +513,7 @@
           <w:rFonts w:ascii="Times New Roman" w:hAnsi="Times New Roman" w:cs="Times New Roman"/>
           <w:lang w:val="en-US"/>
         </w:rPr>
-        <w:t xml:space="preserve">N =  61 patients, n = 70 </w:t>
-      </w:r>
-      <w:proofErr w:type="spellStart"/>
-      <w:r>
-        <w:rPr>
-          <w:rFonts w:ascii="Times New Roman" w:hAnsi="Times New Roman" w:cs="Times New Roman"/>
-          <w:lang w:val="en-US"/>
-        </w:rPr>
-        <w:t>controls,</w:t>
-      </w:r>
-      <w:proofErr w:type="spellEnd"/>
-      <w:r>
-        <w:rPr>
-          <w:rFonts w:ascii="Times New Roman" w:hAnsi="Times New Roman" w:cs="Times New Roman"/>
-          <w:lang w:val="en-US"/>
-        </w:rPr>
-        <w:t xml:space="preserve"> n= 34 female, n = 97 male, mean age M = 37.03 (SD = 12.96)</w:t>
+        <w:t>N =  61 patients, n = 70 controls, n= 34 female, n = 97 male, mean age M = 37.03 (SD = 12.96)</w:t>
       </w:r>
       <w:r>
         <w:rPr>
@@ -641,8 +529,6 @@
         </w:rPr>
         <w:t xml:space="preserve">, p = .256). Tendency (yet non-significant) towards less females in the patient group: Chi2(1)=3.727, p =.053. </w:t>
       </w:r>
-      <w:bookmarkStart w:id="0" w:name="_GoBack"/>
-      <w:bookmarkEnd w:id="0"/>
     </w:p>
     <w:sectPr>
       <w:pgSz w:w="11900" w:h="16840"/>
@@ -655,7 +541,7 @@
 </file>
 
 <file path=word/styles.xml><?xml version="1.0" encoding="utf-8"?>
-<w:styles xmlns:mc="http://schemas.openxmlformats.org/markup-compatibility/2006" xmlns:r="http://schemas.openxmlformats.org/officeDocument/2006/relationships" xmlns:w="http://schemas.openxmlformats.org/wordprocessingml/2006/main" xmlns:w14="http://schemas.microsoft.com/office/word/2010/wordml" xmlns:w15="http://schemas.microsoft.com/office/word/2012/wordml" xmlns:w16cid="http://schemas.microsoft.com/office/word/2016/wordml/cid" xmlns:w16se="http://schemas.microsoft.com/office/word/2015/wordml/symex" mc:Ignorable="w14 w15 w16se w16cid">
+<w:styles xmlns:mc="http://schemas.openxmlformats.org/markup-compatibility/2006" xmlns:r="http://schemas.openxmlformats.org/officeDocument/2006/relationships" xmlns:w="http://schemas.openxmlformats.org/wordprocessingml/2006/main" xmlns:w14="http://schemas.microsoft.com/office/word/2010/wordml" xmlns:w15="http://schemas.microsoft.com/office/word/2012/wordml" xmlns:w16cex="http://schemas.microsoft.com/office/word/2018/wordml/cex" xmlns:w16cid="http://schemas.microsoft.com/office/word/2016/wordml/cid" xmlns:w16="http://schemas.microsoft.com/office/word/2018/wordml" xmlns:w16se="http://schemas.microsoft.com/office/word/2015/wordml/symex" mc:Ignorable="w14 w15 w16se w16cid w16 w16cex">
   <w:docDefaults>
     <w:rPrDefault>
       <w:rPr>
@@ -667,7 +553,7 @@
     </w:rPrDefault>
     <w:pPrDefault/>
   </w:docDefaults>
-  <w:latentStyles w:defLockedState="0" w:defUIPriority="99" w:defSemiHidden="0" w:defUnhideWhenUsed="0" w:defQFormat="0" w:count="375">
+  <w:latentStyles w:defLockedState="0" w:defUIPriority="99" w:defSemiHidden="0" w:defUnhideWhenUsed="0" w:defQFormat="0" w:count="376">
     <w:lsdException w:name="Normal" w:uiPriority="0" w:qFormat="1"/>
     <w:lsdException w:name="heading 1" w:uiPriority="9" w:qFormat="1"/>
     <w:lsdException w:name="heading 2" w:semiHidden="1" w:uiPriority="9" w:unhideWhenUsed="1" w:qFormat="1"/>
@@ -773,7 +659,6 @@
     <w:lsdException w:name="HTML Sample" w:semiHidden="1" w:unhideWhenUsed="1"/>
     <w:lsdException w:name="HTML Typewriter" w:semiHidden="1" w:unhideWhenUsed="1"/>
     <w:lsdException w:name="HTML Variable" w:semiHidden="1" w:unhideWhenUsed="1"/>
-    <w:lsdException w:name="Normal Table" w:semiHidden="1" w:unhideWhenUsed="1"/>
     <w:lsdException w:name="annotation subject" w:semiHidden="1" w:unhideWhenUsed="1"/>
     <w:lsdException w:name="No List" w:semiHidden="1" w:unhideWhenUsed="1"/>
     <w:lsdException w:name="Outline List 1" w:semiHidden="1" w:unhideWhenUsed="1"/>
@@ -820,10 +705,8 @@
     <w:lsdException w:name="Table Subtle 2" w:semiHidden="1" w:unhideWhenUsed="1"/>
     <w:lsdException w:name="Table Web 1" w:semiHidden="1" w:unhideWhenUsed="1"/>
     <w:lsdException w:name="Table Web 2" w:semiHidden="1" w:unhideWhenUsed="1"/>
-    <w:lsdException w:name="Table Web 3" w:semiHidden="1" w:unhideWhenUsed="1"/>
     <w:lsdException w:name="Balloon Text" w:semiHidden="1" w:unhideWhenUsed="1"/>
     <w:lsdException w:name="Table Grid" w:uiPriority="39"/>
-    <w:lsdException w:name="Table Theme" w:semiHidden="1" w:unhideWhenUsed="1"/>
     <w:lsdException w:name="Placeholder Text" w:semiHidden="1"/>
     <w:lsdException w:name="No Spacing" w:uiPriority="1" w:qFormat="1"/>
     <w:lsdException w:name="Light Shading" w:uiPriority="60"/>
@@ -1043,18 +926,19 @@
     <w:lsdException w:name="Smart Hyperlink" w:semiHidden="1" w:unhideWhenUsed="1"/>
     <w:lsdException w:name="Hashtag" w:semiHidden="1" w:unhideWhenUsed="1"/>
     <w:lsdException w:name="Unresolved Mention" w:semiHidden="1" w:unhideWhenUsed="1"/>
+    <w:lsdException w:name="Smart Link" w:semiHidden="1" w:unhideWhenUsed="1"/>
   </w:latentStyles>
-  <w:style w:type="paragraph" w:default="1" w:styleId="Normal">
+  <w:style w:type="paragraph" w:default="1" w:styleId="Standard">
     <w:name w:val="Normal"/>
     <w:qFormat/>
   </w:style>
-  <w:style w:type="character" w:default="1" w:styleId="DefaultParagraphFont">
+  <w:style w:type="character" w:default="1" w:styleId="Absatz-Standardschriftart">
     <w:name w:val="Default Paragraph Font"/>
     <w:uiPriority w:val="1"/>
     <w:semiHidden/>
     <w:unhideWhenUsed/>
   </w:style>
-  <w:style w:type="table" w:default="1" w:styleId="TableNormal">
+  <w:style w:type="table" w:default="1" w:styleId="NormaleTabelle">
     <w:name w:val="Normal Table"/>
     <w:uiPriority w:val="99"/>
     <w:semiHidden/>
@@ -1069,7 +953,7 @@
       </w:tblCellMar>
     </w:tblPr>
   </w:style>
-  <w:style w:type="numbering" w:default="1" w:styleId="NoList">
+  <w:style w:type="numbering" w:default="1" w:styleId="KeineListe">
     <w:name w:val="No List"/>
     <w:uiPriority w:val="99"/>
     <w:semiHidden/>
@@ -1077,7 +961,7 @@
   </w:style>
   <w:style w:type="character" w:styleId="Hyperlink">
     <w:name w:val="Hyperlink"/>
-    <w:basedOn w:val="DefaultParagraphFont"/>
+    <w:basedOn w:val="Absatz-Standardschriftart"/>
     <w:uiPriority w:val="99"/>
     <w:unhideWhenUsed/>
     <w:rsid w:val="00CF4076"/>
@@ -1086,9 +970,9 @@
       <w:u w:val="single"/>
     </w:rPr>
   </w:style>
-  <w:style w:type="character" w:styleId="UnresolvedMention">
+  <w:style w:type="character" w:styleId="NichtaufgelsteErwhnung">
     <w:name w:val="Unresolved Mention"/>
-    <w:basedOn w:val="DefaultParagraphFont"/>
+    <w:basedOn w:val="Absatz-Standardschriftart"/>
     <w:uiPriority w:val="99"/>
     <w:semiHidden/>
     <w:unhideWhenUsed/>

</xml_diff>